<commit_message>
fix: Remove duplication from Meningo reports
</commit_message>
<xml_diff>
--- a/HaemophilusWeb/ReportTemplates/Meningo/Fax - Teilbefund - v2.docx
+++ b/HaemophilusWeb/ReportTemplates/Meningo/Fax - Teilbefund - v2.docx
@@ -147,7 +147,23 @@
           <w:sz w:val="36"/>
           <w:szCs w:val="36"/>
         </w:rPr>
-        <w:t>an email: nrzm@hygiene.uni-wuerzburg.de</w:t>
+        <w:t xml:space="preserve">an </w:t>
+      </w:r>
+      <w:proofErr w:type="gramStart"/>
+      <w:r>
+        <w:rPr>
+          <w:sz w:val="36"/>
+          <w:szCs w:val="36"/>
+        </w:rPr>
+        <w:t>email</w:t>
+      </w:r>
+      <w:proofErr w:type="gramEnd"/>
+      <w:r>
+        <w:rPr>
+          <w:sz w:val="36"/>
+          <w:szCs w:val="36"/>
+        </w:rPr>
+        <w:t>: nrzm@hygiene.uni-wuerzburg.de</w:t>
       </w:r>
     </w:p>
     <w:p>
@@ -353,7 +369,20 @@
         <w:spacing w:before="21"/>
       </w:pPr>
       <w:r>
-        <w:t>Wir möchten Sie höflich bitten, nach Erhalt des Befundes eine Empfangsbestätigung an die Nummer: 0931-31 87281 oder an die Email Adresse: nrzm@hygiene.uni-wuerzburg.de zu senden.</w:t>
+        <w:t xml:space="preserve">Wir möchten Sie höflich bitten, nach Erhalt des Befundes eine Empfangsbestätigung an die Nummer: 0931-31 87281 oder an die </w:t>
+      </w:r>
+      <w:proofErr w:type="spellStart"/>
+      <w:proofErr w:type="gramStart"/>
+      <w:r>
+        <w:t>Email</w:t>
+      </w:r>
+      <w:proofErr w:type="spellEnd"/>
+      <w:r>
+        <w:t xml:space="preserve"> Adresse</w:t>
+      </w:r>
+      <w:proofErr w:type="gramEnd"/>
+      <w:r>
+        <w:t>: nrzm@hygiene.uni-wuerzburg.de zu senden.</w:t>
       </w:r>
     </w:p>
     <w:p>
@@ -465,7 +494,15 @@
                 <w:color w:val="000000"/>
                 <w:szCs w:val="16"/>
               </w:rPr>
-              <w:t>Labor-Nr. des NRZM</w:t>
+              <w:t xml:space="preserve">Labor-Nr. des </w:t>
+            </w:r>
+            <w:proofErr w:type="spellStart"/>
+            <w:r>
+              <w:rPr>
+                <w:color w:val="000000"/>
+                <w:szCs w:val="16"/>
+              </w:rPr>
+              <w:t>NRZM</w:t>
             </w:r>
             <w:r>
               <w:rPr>
@@ -474,6 +511,7 @@
               </w:rPr>
               <w:t>Hi</w:t>
             </w:r>
+            <w:proofErr w:type="spellEnd"/>
             <w:r>
               <w:t xml:space="preserve">: </w:t>
             </w:r>
@@ -499,7 +537,15 @@
               <w:spacing w:before="21"/>
             </w:pPr>
             <w:r>
-              <w:t>MZ{LaboratoryNumber}</w:t>
+              <w:t>MZ{</w:t>
+            </w:r>
+            <w:proofErr w:type="spellStart"/>
+            <w:r>
+              <w:t>LaboratoryNumber</w:t>
+            </w:r>
+            <w:proofErr w:type="spellEnd"/>
+            <w:r>
+              <w:t>}</w:t>
             </w:r>
           </w:p>
         </w:tc>
@@ -583,7 +629,15 @@
         <w:spacing w:before="21"/>
       </w:pPr>
       <w:r>
-        <w:t>Mit dieser Empfangsbestätigung unterstützen Sie die Qualitätssicherung der Laborsurveillance invasiver Infektionen durch Meningokokken und Haemophilus influenzae. Vielen Dank!</w:t>
+        <w:t xml:space="preserve">Mit dieser Empfangsbestätigung unterstützen Sie die Qualitätssicherung der </w:t>
+      </w:r>
+      <w:proofErr w:type="spellStart"/>
+      <w:r>
+        <w:t>Laborsurveillance</w:t>
+      </w:r>
+      <w:proofErr w:type="spellEnd"/>
+      <w:r>
+        <w:t xml:space="preserve"> invasiver Infektionen durch Meningokokken und Haemophilus influenzae. Vielen Dank!</w:t>
       </w:r>
     </w:p>
     <w:p>
@@ -659,7 +713,15 @@
         <w:spacing w:before="21"/>
       </w:pPr>
       <w:r>
-        <w:t>Ihr NRZMHi - Team</w:t>
+        <w:t xml:space="preserve">Ihr </w:t>
+      </w:r>
+      <w:proofErr w:type="spellStart"/>
+      <w:r>
+        <w:t>NRZMHi</w:t>
+      </w:r>
+      <w:proofErr w:type="spellEnd"/>
+      <w:r>
+        <w:t xml:space="preserve"> - Team</w:t>
       </w:r>
     </w:p>
     <w:p>
@@ -695,7 +757,21 @@
         <w:rPr>
           <w:rFonts w:ascii="Arial" w:hAnsi="Arial" w:cs="Arial"/>
         </w:rPr>
-        <w:t>{SenderName}</w:t>
+        <w:t>{</w:t>
+      </w:r>
+      <w:proofErr w:type="spellStart"/>
+      <w:r>
+        <w:rPr>
+          <w:rFonts w:ascii="Arial" w:hAnsi="Arial" w:cs="Arial"/>
+        </w:rPr>
+        <w:t>SenderName</w:t>
+      </w:r>
+      <w:proofErr w:type="spellEnd"/>
+      <w:r>
+        <w:rPr>
+          <w:rFonts w:ascii="Arial" w:hAnsi="Arial" w:cs="Arial"/>
+        </w:rPr>
+        <w:t>}</w:t>
       </w:r>
     </w:p>
     <w:p>
@@ -708,7 +784,21 @@
         <w:rPr>
           <w:rFonts w:ascii="Arial" w:hAnsi="Arial" w:cs="Arial"/>
         </w:rPr>
-        <w:t>{SenderDepartment}</w:t>
+        <w:t>{</w:t>
+      </w:r>
+      <w:proofErr w:type="spellStart"/>
+      <w:r>
+        <w:rPr>
+          <w:rFonts w:ascii="Arial" w:hAnsi="Arial" w:cs="Arial"/>
+        </w:rPr>
+        <w:t>SenderDepartment</w:t>
+      </w:r>
+      <w:proofErr w:type="spellEnd"/>
+      <w:r>
+        <w:rPr>
+          <w:rFonts w:ascii="Arial" w:hAnsi="Arial" w:cs="Arial"/>
+        </w:rPr>
+        <w:t>}</w:t>
       </w:r>
     </w:p>
     <w:p>
@@ -721,7 +811,21 @@
         <w:rPr>
           <w:rFonts w:ascii="Arial" w:hAnsi="Arial" w:cs="Arial"/>
         </w:rPr>
-        <w:t>{SenderStreet}</w:t>
+        <w:t>{</w:t>
+      </w:r>
+      <w:proofErr w:type="spellStart"/>
+      <w:r>
+        <w:rPr>
+          <w:rFonts w:ascii="Arial" w:hAnsi="Arial" w:cs="Arial"/>
+        </w:rPr>
+        <w:t>SenderStreet</w:t>
+      </w:r>
+      <w:proofErr w:type="spellEnd"/>
+      <w:r>
+        <w:rPr>
+          <w:rFonts w:ascii="Arial" w:hAnsi="Arial" w:cs="Arial"/>
+        </w:rPr>
+        <w:t>}</w:t>
       </w:r>
     </w:p>
     <w:p>
@@ -736,7 +840,23 @@
           <w:rFonts w:ascii="Arial" w:hAnsi="Arial" w:cs="Arial"/>
           <w:bCs/>
         </w:rPr>
-        <w:t>{SenderCity}</w:t>
+        <w:t>{</w:t>
+      </w:r>
+      <w:proofErr w:type="spellStart"/>
+      <w:r>
+        <w:rPr>
+          <w:rFonts w:ascii="Arial" w:hAnsi="Arial" w:cs="Arial"/>
+          <w:bCs/>
+        </w:rPr>
+        <w:t>SenderCity</w:t>
+      </w:r>
+      <w:proofErr w:type="spellEnd"/>
+      <w:r>
+        <w:rPr>
+          <w:rFonts w:ascii="Arial" w:hAnsi="Arial" w:cs="Arial"/>
+          <w:bCs/>
+        </w:rPr>
+        <w:t>}</w:t>
       </w:r>
     </w:p>
     <w:p>
@@ -842,7 +962,31 @@
           <w:sz w:val="28"/>
           <w:szCs w:val="28"/>
         </w:rPr>
-        <w:t>{LaboratoryNumber}</w:t>
+        <w:t>{</w:t>
+      </w:r>
+      <w:proofErr w:type="spellStart"/>
+      <w:r>
+        <w:rPr>
+          <w:rFonts w:ascii="Arial" w:hAnsi="Arial" w:cs="Arial"/>
+          <w:b/>
+          <w:bCs/>
+          <w:color w:val="000000"/>
+          <w:sz w:val="28"/>
+          <w:szCs w:val="28"/>
+        </w:rPr>
+        <w:t>LaboratoryNumber</w:t>
+      </w:r>
+      <w:proofErr w:type="spellEnd"/>
+      <w:r>
+        <w:rPr>
+          <w:rFonts w:ascii="Arial" w:hAnsi="Arial" w:cs="Arial"/>
+          <w:b/>
+          <w:bCs/>
+          <w:color w:val="000000"/>
+          <w:sz w:val="28"/>
+          <w:szCs w:val="28"/>
+        </w:rPr>
+        <w:t>}</w:t>
       </w:r>
       <w:bookmarkEnd w:id="0"/>
       <w:r>
@@ -942,6 +1086,7 @@
               </w:rPr>
               <w:t xml:space="preserve">Labor-Nr. des </w:t>
             </w:r>
+            <w:proofErr w:type="spellStart"/>
             <w:r>
               <w:rPr>
                 <w:rFonts w:ascii="Arial" w:hAnsi="Arial" w:cs="Arial"/>
@@ -951,6 +1096,7 @@
               </w:rPr>
               <w:t>NRZMHi</w:t>
             </w:r>
+            <w:proofErr w:type="spellEnd"/>
             <w:r>
               <w:rPr>
                 <w:rFonts w:ascii="Arial" w:hAnsi="Arial" w:cs="Arial"/>
@@ -991,7 +1137,27 @@
                 <w:sz w:val="16"/>
                 <w:szCs w:val="16"/>
               </w:rPr>
-              <w:t>MZ{LaboratoryNumber}</w:t>
+              <w:t>MZ{</w:t>
+            </w:r>
+            <w:proofErr w:type="spellStart"/>
+            <w:r>
+              <w:rPr>
+                <w:rFonts w:ascii="Arial" w:hAnsi="Arial" w:cs="Arial"/>
+                <w:color w:val="000000"/>
+                <w:sz w:val="16"/>
+                <w:szCs w:val="16"/>
+              </w:rPr>
+              <w:t>LaboratoryNumber</w:t>
+            </w:r>
+            <w:proofErr w:type="spellEnd"/>
+            <w:r>
+              <w:rPr>
+                <w:rFonts w:ascii="Arial" w:hAnsi="Arial" w:cs="Arial"/>
+                <w:color w:val="000000"/>
+                <w:sz w:val="16"/>
+                <w:szCs w:val="16"/>
+              </w:rPr>
+              <w:t>}</w:t>
             </w:r>
           </w:p>
         </w:tc>
@@ -1062,7 +1228,27 @@
                 <w:sz w:val="16"/>
                 <w:szCs w:val="16"/>
               </w:rPr>
-              <w:t>{SamplingLocation}</w:t>
+              <w:t>{</w:t>
+            </w:r>
+            <w:proofErr w:type="spellStart"/>
+            <w:r>
+              <w:rPr>
+                <w:rFonts w:ascii="Arial" w:hAnsi="Arial" w:cs="Arial"/>
+                <w:color w:val="000000"/>
+                <w:sz w:val="16"/>
+                <w:szCs w:val="16"/>
+              </w:rPr>
+              <w:t>SamplingLocation</w:t>
+            </w:r>
+            <w:proofErr w:type="spellEnd"/>
+            <w:r>
+              <w:rPr>
+                <w:rFonts w:ascii="Arial" w:hAnsi="Arial" w:cs="Arial"/>
+                <w:color w:val="000000"/>
+                <w:sz w:val="16"/>
+                <w:szCs w:val="16"/>
+              </w:rPr>
+              <w:t>}</w:t>
             </w:r>
           </w:p>
         </w:tc>
@@ -1133,7 +1319,27 @@
                 <w:sz w:val="16"/>
                 <w:szCs w:val="16"/>
               </w:rPr>
-              <w:t>{SamplingDate}</w:t>
+              <w:t>{</w:t>
+            </w:r>
+            <w:proofErr w:type="spellStart"/>
+            <w:r>
+              <w:rPr>
+                <w:rFonts w:ascii="Arial" w:hAnsi="Arial" w:cs="Arial"/>
+                <w:color w:val="000000"/>
+                <w:sz w:val="16"/>
+                <w:szCs w:val="16"/>
+              </w:rPr>
+              <w:t>SamplingDate</w:t>
+            </w:r>
+            <w:proofErr w:type="spellEnd"/>
+            <w:r>
+              <w:rPr>
+                <w:rFonts w:ascii="Arial" w:hAnsi="Arial" w:cs="Arial"/>
+                <w:color w:val="000000"/>
+                <w:sz w:val="16"/>
+                <w:szCs w:val="16"/>
+              </w:rPr>
+              <w:t>}</w:t>
             </w:r>
           </w:p>
         </w:tc>
@@ -1204,7 +1410,27 @@
                 <w:sz w:val="16"/>
                 <w:szCs w:val="16"/>
               </w:rPr>
-              <w:t>{ReceivingDate}</w:t>
+              <w:t>{</w:t>
+            </w:r>
+            <w:proofErr w:type="spellStart"/>
+            <w:r>
+              <w:rPr>
+                <w:rFonts w:ascii="Arial" w:hAnsi="Arial" w:cs="Arial"/>
+                <w:color w:val="000000"/>
+                <w:sz w:val="16"/>
+                <w:szCs w:val="16"/>
+              </w:rPr>
+              <w:t>ReceivingDate</w:t>
+            </w:r>
+            <w:proofErr w:type="spellEnd"/>
+            <w:r>
+              <w:rPr>
+                <w:rFonts w:ascii="Arial" w:hAnsi="Arial" w:cs="Arial"/>
+                <w:color w:val="000000"/>
+                <w:sz w:val="16"/>
+                <w:szCs w:val="16"/>
+              </w:rPr>
+              <w:t>}</w:t>
             </w:r>
           </w:p>
         </w:tc>
@@ -1364,7 +1590,27 @@
                 <w:sz w:val="16"/>
                 <w:szCs w:val="16"/>
               </w:rPr>
-              <w:t>{PatientBirthDate}</w:t>
+              <w:t>{</w:t>
+            </w:r>
+            <w:proofErr w:type="spellStart"/>
+            <w:r>
+              <w:rPr>
+                <w:rFonts w:ascii="Arial" w:hAnsi="Arial" w:cs="Arial"/>
+                <w:color w:val="000000"/>
+                <w:sz w:val="16"/>
+                <w:szCs w:val="16"/>
+              </w:rPr>
+              <w:t>PatientBirthDate</w:t>
+            </w:r>
+            <w:proofErr w:type="spellEnd"/>
+            <w:r>
+              <w:rPr>
+                <w:rFonts w:ascii="Arial" w:hAnsi="Arial" w:cs="Arial"/>
+                <w:color w:val="000000"/>
+                <w:sz w:val="16"/>
+                <w:szCs w:val="16"/>
+              </w:rPr>
+              <w:t>}</w:t>
             </w:r>
           </w:p>
         </w:tc>
@@ -1435,7 +1681,27 @@
                 <w:sz w:val="16"/>
                 <w:szCs w:val="16"/>
               </w:rPr>
-              <w:t>{SenderLaboratoryNumber}</w:t>
+              <w:t>{</w:t>
+            </w:r>
+            <w:proofErr w:type="spellStart"/>
+            <w:r>
+              <w:rPr>
+                <w:rFonts w:ascii="Arial" w:hAnsi="Arial" w:cs="Arial"/>
+                <w:color w:val="000000"/>
+                <w:sz w:val="16"/>
+                <w:szCs w:val="16"/>
+              </w:rPr>
+              <w:t>SenderLaboratoryNumber</w:t>
+            </w:r>
+            <w:proofErr w:type="spellEnd"/>
+            <w:r>
+              <w:rPr>
+                <w:rFonts w:ascii="Arial" w:hAnsi="Arial" w:cs="Arial"/>
+                <w:color w:val="000000"/>
+                <w:sz w:val="16"/>
+                <w:szCs w:val="16"/>
+              </w:rPr>
+              <w:t>}</w:t>
             </w:r>
           </w:p>
         </w:tc>
@@ -1513,7 +1779,20 @@
                 <w:sz w:val="10"/>
                 <w:szCs w:val="10"/>
               </w:rPr>
-              <w:t>{#Typings</w:t>
+              <w:t>{#</w:t>
+            </w:r>
+            <w:proofErr w:type="gramStart"/>
+            <w:r>
+              <w:rPr>
+                <w:rFonts w:ascii="Arial" w:hAnsi="Arial" w:cs="Arial"/>
+                <w:b/>
+                <w:bCs/>
+                <w:i/>
+                <w:iCs/>
+                <w:sz w:val="10"/>
+                <w:szCs w:val="10"/>
+              </w:rPr>
+              <w:t>Typings</w:t>
             </w:r>
             <w:r>
               <w:rPr>
@@ -1533,7 +1812,17 @@
                 <w:bCs/>
                 <w:iCs/>
               </w:rPr>
-              <w:t>{Attribute}:</w:t>
+              <w:t>{</w:t>
+            </w:r>
+            <w:proofErr w:type="gramEnd"/>
+            <w:r>
+              <w:rPr>
+                <w:rFonts w:ascii="Arial" w:hAnsi="Arial" w:cs="Arial"/>
+                <w:b/>
+                <w:bCs/>
+                <w:iCs/>
+              </w:rPr>
+              <w:t>Attribute}:</w:t>
             </w:r>
           </w:p>
         </w:tc>
@@ -1574,6 +1863,7 @@
               </w:rPr>
               <w:t>{/</w:t>
             </w:r>
+            <w:proofErr w:type="spellStart"/>
             <w:r>
               <w:rPr>
                 <w:rFonts w:ascii="Arial" w:hAnsi="Arial" w:cs="Arial"/>
@@ -1586,6 +1876,7 @@
               </w:rPr>
               <w:t>Typings</w:t>
             </w:r>
+            <w:proofErr w:type="spellEnd"/>
             <w:r>
               <w:rPr>
                 <w:rFonts w:ascii="Arial" w:hAnsi="Arial" w:cs="Arial"/>
@@ -1623,6 +1914,7 @@
         </w:rPr>
         <w:t>{#</w:t>
       </w:r>
+      <w:proofErr w:type="gramStart"/>
       <w:r>
         <w:rPr>
           <w:rFonts w:ascii="Arial" w:hAnsi="Arial" w:cs="Arial"/>
@@ -1635,6 +1927,7 @@
         </w:rPr>
         <w:t>}{.}</w:t>
       </w:r>
+      <w:proofErr w:type="gramEnd"/>
       <w:r>
         <w:rPr>
           <w:rFonts w:ascii="Arial" w:hAnsi="Arial" w:cs="Arial"/>
@@ -1658,20 +1951,6 @@
           <w:rFonts w:ascii="Arial" w:hAnsi="Arial" w:cs="Arial"/>
         </w:rPr>
         <w:t>}</w:t>
-      </w:r>
-      <w:r>
-        <w:rPr>
-          <w:rFonts w:ascii="Arial" w:hAnsi="Arial" w:cs="Arial"/>
-        </w:rPr>
-        <w:br/>
-      </w:r>
-      <w:r>
-        <w:rPr>
-          <w:rFonts w:ascii="Arial" w:hAnsi="Arial" w:cs="Arial"/>
-          <w:b/>
-          <w:bCs/>
-        </w:rPr>
-        <w:t>Empfindlichkeitstestung (Etest): folgt</w:t>
       </w:r>
     </w:p>
     <w:bookmarkStart w:id="1" w:name="_Hlk100782258"/>
@@ -1781,6 +2060,7 @@
           <w:lang w:val="en-US"/>
         </w:rPr>
       </w:pPr>
+      <w:proofErr w:type="spellStart"/>
       <w:r>
         <w:rPr>
           <w:rFonts w:ascii="Arial" w:hAnsi="Arial" w:cs="Arial"/>
@@ -1792,6 +2072,7 @@
         </w:rPr>
         <w:t>Kommentar</w:t>
       </w:r>
+      <w:proofErr w:type="spellEnd"/>
       <w:r>
         <w:rPr>
           <w:rFonts w:ascii="Arial" w:hAnsi="Arial" w:cs="Arial"/>
@@ -1808,7 +2089,58 @@
           <w:szCs w:val="12"/>
           <w:lang w:val="en-US"/>
         </w:rPr>
-        <w:t>{/HasComment}{/HasCommentOrAnnouncement}</w:t>
+        <w:t>{/</w:t>
+      </w:r>
+      <w:proofErr w:type="spellStart"/>
+      <w:proofErr w:type="gramStart"/>
+      <w:r>
+        <w:rPr>
+          <w:rFonts w:ascii="Arial" w:hAnsi="Arial" w:cs="Arial"/>
+          <w:sz w:val="12"/>
+          <w:szCs w:val="12"/>
+          <w:lang w:val="en-US"/>
+        </w:rPr>
+        <w:t>HasComment</w:t>
+      </w:r>
+      <w:proofErr w:type="spellEnd"/>
+      <w:r>
+        <w:rPr>
+          <w:rFonts w:ascii="Arial" w:hAnsi="Arial" w:cs="Arial"/>
+          <w:sz w:val="12"/>
+          <w:szCs w:val="12"/>
+          <w:lang w:val="en-US"/>
+        </w:rPr>
+        <w:t>}{</w:t>
+      </w:r>
+      <w:proofErr w:type="gramEnd"/>
+      <w:r>
+        <w:rPr>
+          <w:rFonts w:ascii="Arial" w:hAnsi="Arial" w:cs="Arial"/>
+          <w:sz w:val="12"/>
+          <w:szCs w:val="12"/>
+          <w:lang w:val="en-US"/>
+        </w:rPr>
+        <w:t>/</w:t>
+      </w:r>
+      <w:proofErr w:type="spellStart"/>
+      <w:r>
+        <w:rPr>
+          <w:rFonts w:ascii="Arial" w:hAnsi="Arial" w:cs="Arial"/>
+          <w:sz w:val="12"/>
+          <w:szCs w:val="12"/>
+          <w:lang w:val="en-US"/>
+        </w:rPr>
+        <w:t>HasCommentOrAnnouncement</w:t>
+      </w:r>
+      <w:proofErr w:type="spellEnd"/>
+      <w:r>
+        <w:rPr>
+          <w:rFonts w:ascii="Arial" w:hAnsi="Arial" w:cs="Arial"/>
+          <w:sz w:val="12"/>
+          <w:szCs w:val="12"/>
+          <w:lang w:val="en-US"/>
+        </w:rPr>
+        <w:t>}</w:t>
       </w:r>
     </w:p>
     <w:p>
@@ -2566,7 +2898,7 @@
         <w:noProof/>
       </w:rPr>
       <w:pict w14:anchorId="1741844B">
-        <v:shape id="Grafik 4" o:spid="_x0000_s1105" type="#_x0000_t75" alt="RKI_Logo-NRZKL-Deu_RGB-1.JPG" style="position:absolute;margin-left:449.25pt;margin-top:6.75pt;width:55pt;height:55pt;z-index:6;visibility:visible;mso-wrap-style:square;mso-width-percent:0;mso-height-percent:0;mso-wrap-distance-left:9pt;mso-wrap-distance-top:0;mso-wrap-distance-right:9pt;mso-wrap-distance-bottom:0;mso-position-horizontal:absolute;mso-position-horizontal-relative:text;mso-position-vertical:absolute;mso-position-vertical-relative:text;mso-width-percent:0;mso-height-percent:0;mso-width-relative:page;mso-height-relative:page" stroked="t" strokecolor="white">
+        <v:shape id="Grafik 4" o:spid="_x0000_s1105" type="#_x0000_t75" alt="RKI_Logo-NRZKL-Deu_RGB-1.JPG" style="position:absolute;margin-left:449.25pt;margin-top:6.75pt;width:55pt;height:55pt;z-index:5;visibility:visible;mso-wrap-style:square;mso-width-percent:0;mso-height-percent:0;mso-wrap-distance-left:9pt;mso-wrap-distance-top:0;mso-wrap-distance-right:9pt;mso-wrap-distance-bottom:0;mso-position-horizontal:absolute;mso-position-horizontal-relative:text;mso-position-vertical:absolute;mso-position-vertical-relative:text;mso-width-percent:0;mso-height-percent:0;mso-width-relative:page;mso-height-relative:page" stroked="t" strokecolor="white">
           <v:imagedata r:id="rId2" o:title="RKI_Logo-NRZKL-Deu_RGB-1"/>
         </v:shape>
       </w:pict>
@@ -2692,7 +3024,7 @@
           <v:stroke joinstyle="miter"/>
           <v:path gradientshapeok="t" o:connecttype="rect"/>
         </v:shapetype>
-        <v:shape id="_x0000_s1104" type="#_x0000_t202" style="position:absolute;margin-left:364.1pt;margin-top:2.3pt;width:156.8pt;height:304.25pt;z-index:7;visibility:visible;mso-wrap-style:square;mso-width-percent:0;mso-height-percent:0;mso-wrap-distance-left:9pt;mso-wrap-distance-top:0;mso-wrap-distance-right:9pt;mso-wrap-distance-bottom:0;mso-position-horizontal-relative:text;mso-position-vertical-relative:text;mso-width-percent:0;mso-height-percent:0;mso-width-relative:page;mso-height-relative:page;v-text-anchor:top" o:gfxdata="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" stroked="f">
+        <v:shape id="_x0000_s1104" type="#_x0000_t202" style="position:absolute;margin-left:364.1pt;margin-top:2.3pt;width:156.8pt;height:304.25pt;z-index:6;visibility:visible;mso-wrap-style:square;mso-width-percent:0;mso-height-percent:0;mso-wrap-distance-left:9pt;mso-wrap-distance-top:0;mso-wrap-distance-right:9pt;mso-wrap-distance-bottom:0;mso-position-horizontal-relative:text;mso-position-vertical-relative:text;mso-width-percent:0;mso-height-percent:0;mso-width-relative:page;mso-height-relative:page;v-text-anchor:top" o:gfxdata="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" stroked="f">
           <v:textbox style="mso-next-textbox:#_x0000_s1104">
             <w:txbxContent>
               <w:p>
@@ -3245,7 +3577,7 @@
           <v:path o:extrusionok="f" gradientshapeok="t" o:connecttype="rect"/>
           <o:lock v:ext="edit" aspectratio="t"/>
         </v:shapetype>
-        <v:shape id="_x0000_s1100" type="#_x0000_t75" alt="nrzmhi_logo_500" style="position:absolute;margin-left:385.15pt;margin-top:2.25pt;width:63.4pt;height:63.4pt;z-index:-4;visibility:visible;mso-wrap-style:square;mso-width-percent:0;mso-height-percent:0;mso-wrap-distance-left:9pt;mso-wrap-distance-top:0;mso-wrap-distance-right:9pt;mso-wrap-distance-bottom:0;mso-position-horizontal:absolute;mso-position-horizontal-relative:text;mso-position-vertical:absolute;mso-position-vertical-relative:text;mso-width-percent:0;mso-height-percent:0;mso-width-relative:page;mso-height-relative:page">
+        <v:shape id="_x0000_s1100" type="#_x0000_t75" alt="nrzmhi_logo_500" style="position:absolute;margin-left:385.15pt;margin-top:2.25pt;width:63.4pt;height:63.4pt;z-index:-2;visibility:visible;mso-wrap-style:square;mso-width-percent:0;mso-height-percent:0;mso-wrap-distance-left:9pt;mso-wrap-distance-top:0;mso-wrap-distance-right:9pt;mso-wrap-distance-bottom:0;mso-position-horizontal:absolute;mso-position-horizontal-relative:text;mso-position-vertical:absolute;mso-position-vertical-relative:text;mso-width-percent:0;mso-height-percent:0;mso-width-relative:page;mso-height-relative:page">
           <v:imagedata r:id="rId1" o:title="nrzmhi_logo_500"/>
         </v:shape>
       </w:pict>

</xml_diff>

<commit_message>
feat: Disable stem number auto assignment (#138)
* feat: Disable stem number auto assignment
* chore: Reassign and then clean duplicate patient
* fix: Remove duplication from Meningo reports
* release version 3.24
</commit_message>
<xml_diff>
--- a/HaemophilusWeb/ReportTemplates/Meningo/Fax - Teilbefund - v2.docx
+++ b/HaemophilusWeb/ReportTemplates/Meningo/Fax - Teilbefund - v2.docx
@@ -147,7 +147,23 @@
           <w:sz w:val="36"/>
           <w:szCs w:val="36"/>
         </w:rPr>
-        <w:t>an email: nrzm@hygiene.uni-wuerzburg.de</w:t>
+        <w:t xml:space="preserve">an </w:t>
+      </w:r>
+      <w:proofErr w:type="gramStart"/>
+      <w:r>
+        <w:rPr>
+          <w:sz w:val="36"/>
+          <w:szCs w:val="36"/>
+        </w:rPr>
+        <w:t>email</w:t>
+      </w:r>
+      <w:proofErr w:type="gramEnd"/>
+      <w:r>
+        <w:rPr>
+          <w:sz w:val="36"/>
+          <w:szCs w:val="36"/>
+        </w:rPr>
+        <w:t>: nrzm@hygiene.uni-wuerzburg.de</w:t>
       </w:r>
     </w:p>
     <w:p>
@@ -353,7 +369,20 @@
         <w:spacing w:before="21"/>
       </w:pPr>
       <w:r>
-        <w:t>Wir möchten Sie höflich bitten, nach Erhalt des Befundes eine Empfangsbestätigung an die Nummer: 0931-31 87281 oder an die Email Adresse: nrzm@hygiene.uni-wuerzburg.de zu senden.</w:t>
+        <w:t xml:space="preserve">Wir möchten Sie höflich bitten, nach Erhalt des Befundes eine Empfangsbestätigung an die Nummer: 0931-31 87281 oder an die </w:t>
+      </w:r>
+      <w:proofErr w:type="spellStart"/>
+      <w:proofErr w:type="gramStart"/>
+      <w:r>
+        <w:t>Email</w:t>
+      </w:r>
+      <w:proofErr w:type="spellEnd"/>
+      <w:r>
+        <w:t xml:space="preserve"> Adresse</w:t>
+      </w:r>
+      <w:proofErr w:type="gramEnd"/>
+      <w:r>
+        <w:t>: nrzm@hygiene.uni-wuerzburg.de zu senden.</w:t>
       </w:r>
     </w:p>
     <w:p>
@@ -465,7 +494,15 @@
                 <w:color w:val="000000"/>
                 <w:szCs w:val="16"/>
               </w:rPr>
-              <w:t>Labor-Nr. des NRZM</w:t>
+              <w:t xml:space="preserve">Labor-Nr. des </w:t>
+            </w:r>
+            <w:proofErr w:type="spellStart"/>
+            <w:r>
+              <w:rPr>
+                <w:color w:val="000000"/>
+                <w:szCs w:val="16"/>
+              </w:rPr>
+              <w:t>NRZM</w:t>
             </w:r>
             <w:r>
               <w:rPr>
@@ -474,6 +511,7 @@
               </w:rPr>
               <w:t>Hi</w:t>
             </w:r>
+            <w:proofErr w:type="spellEnd"/>
             <w:r>
               <w:t xml:space="preserve">: </w:t>
             </w:r>
@@ -499,7 +537,15 @@
               <w:spacing w:before="21"/>
             </w:pPr>
             <w:r>
-              <w:t>MZ{LaboratoryNumber}</w:t>
+              <w:t>MZ{</w:t>
+            </w:r>
+            <w:proofErr w:type="spellStart"/>
+            <w:r>
+              <w:t>LaboratoryNumber</w:t>
+            </w:r>
+            <w:proofErr w:type="spellEnd"/>
+            <w:r>
+              <w:t>}</w:t>
             </w:r>
           </w:p>
         </w:tc>
@@ -583,7 +629,15 @@
         <w:spacing w:before="21"/>
       </w:pPr>
       <w:r>
-        <w:t>Mit dieser Empfangsbestätigung unterstützen Sie die Qualitätssicherung der Laborsurveillance invasiver Infektionen durch Meningokokken und Haemophilus influenzae. Vielen Dank!</w:t>
+        <w:t xml:space="preserve">Mit dieser Empfangsbestätigung unterstützen Sie die Qualitätssicherung der </w:t>
+      </w:r>
+      <w:proofErr w:type="spellStart"/>
+      <w:r>
+        <w:t>Laborsurveillance</w:t>
+      </w:r>
+      <w:proofErr w:type="spellEnd"/>
+      <w:r>
+        <w:t xml:space="preserve"> invasiver Infektionen durch Meningokokken und Haemophilus influenzae. Vielen Dank!</w:t>
       </w:r>
     </w:p>
     <w:p>
@@ -659,7 +713,15 @@
         <w:spacing w:before="21"/>
       </w:pPr>
       <w:r>
-        <w:t>Ihr NRZMHi - Team</w:t>
+        <w:t xml:space="preserve">Ihr </w:t>
+      </w:r>
+      <w:proofErr w:type="spellStart"/>
+      <w:r>
+        <w:t>NRZMHi</w:t>
+      </w:r>
+      <w:proofErr w:type="spellEnd"/>
+      <w:r>
+        <w:t xml:space="preserve"> - Team</w:t>
       </w:r>
     </w:p>
     <w:p>
@@ -695,7 +757,21 @@
         <w:rPr>
           <w:rFonts w:ascii="Arial" w:hAnsi="Arial" w:cs="Arial"/>
         </w:rPr>
-        <w:t>{SenderName}</w:t>
+        <w:t>{</w:t>
+      </w:r>
+      <w:proofErr w:type="spellStart"/>
+      <w:r>
+        <w:rPr>
+          <w:rFonts w:ascii="Arial" w:hAnsi="Arial" w:cs="Arial"/>
+        </w:rPr>
+        <w:t>SenderName</w:t>
+      </w:r>
+      <w:proofErr w:type="spellEnd"/>
+      <w:r>
+        <w:rPr>
+          <w:rFonts w:ascii="Arial" w:hAnsi="Arial" w:cs="Arial"/>
+        </w:rPr>
+        <w:t>}</w:t>
       </w:r>
     </w:p>
     <w:p>
@@ -708,7 +784,21 @@
         <w:rPr>
           <w:rFonts w:ascii="Arial" w:hAnsi="Arial" w:cs="Arial"/>
         </w:rPr>
-        <w:t>{SenderDepartment}</w:t>
+        <w:t>{</w:t>
+      </w:r>
+      <w:proofErr w:type="spellStart"/>
+      <w:r>
+        <w:rPr>
+          <w:rFonts w:ascii="Arial" w:hAnsi="Arial" w:cs="Arial"/>
+        </w:rPr>
+        <w:t>SenderDepartment</w:t>
+      </w:r>
+      <w:proofErr w:type="spellEnd"/>
+      <w:r>
+        <w:rPr>
+          <w:rFonts w:ascii="Arial" w:hAnsi="Arial" w:cs="Arial"/>
+        </w:rPr>
+        <w:t>}</w:t>
       </w:r>
     </w:p>
     <w:p>
@@ -721,7 +811,21 @@
         <w:rPr>
           <w:rFonts w:ascii="Arial" w:hAnsi="Arial" w:cs="Arial"/>
         </w:rPr>
-        <w:t>{SenderStreet}</w:t>
+        <w:t>{</w:t>
+      </w:r>
+      <w:proofErr w:type="spellStart"/>
+      <w:r>
+        <w:rPr>
+          <w:rFonts w:ascii="Arial" w:hAnsi="Arial" w:cs="Arial"/>
+        </w:rPr>
+        <w:t>SenderStreet</w:t>
+      </w:r>
+      <w:proofErr w:type="spellEnd"/>
+      <w:r>
+        <w:rPr>
+          <w:rFonts w:ascii="Arial" w:hAnsi="Arial" w:cs="Arial"/>
+        </w:rPr>
+        <w:t>}</w:t>
       </w:r>
     </w:p>
     <w:p>
@@ -736,7 +840,23 @@
           <w:rFonts w:ascii="Arial" w:hAnsi="Arial" w:cs="Arial"/>
           <w:bCs/>
         </w:rPr>
-        <w:t>{SenderCity}</w:t>
+        <w:t>{</w:t>
+      </w:r>
+      <w:proofErr w:type="spellStart"/>
+      <w:r>
+        <w:rPr>
+          <w:rFonts w:ascii="Arial" w:hAnsi="Arial" w:cs="Arial"/>
+          <w:bCs/>
+        </w:rPr>
+        <w:t>SenderCity</w:t>
+      </w:r>
+      <w:proofErr w:type="spellEnd"/>
+      <w:r>
+        <w:rPr>
+          <w:rFonts w:ascii="Arial" w:hAnsi="Arial" w:cs="Arial"/>
+          <w:bCs/>
+        </w:rPr>
+        <w:t>}</w:t>
       </w:r>
     </w:p>
     <w:p>
@@ -842,7 +962,31 @@
           <w:sz w:val="28"/>
           <w:szCs w:val="28"/>
         </w:rPr>
-        <w:t>{LaboratoryNumber}</w:t>
+        <w:t>{</w:t>
+      </w:r>
+      <w:proofErr w:type="spellStart"/>
+      <w:r>
+        <w:rPr>
+          <w:rFonts w:ascii="Arial" w:hAnsi="Arial" w:cs="Arial"/>
+          <w:b/>
+          <w:bCs/>
+          <w:color w:val="000000"/>
+          <w:sz w:val="28"/>
+          <w:szCs w:val="28"/>
+        </w:rPr>
+        <w:t>LaboratoryNumber</w:t>
+      </w:r>
+      <w:proofErr w:type="spellEnd"/>
+      <w:r>
+        <w:rPr>
+          <w:rFonts w:ascii="Arial" w:hAnsi="Arial" w:cs="Arial"/>
+          <w:b/>
+          <w:bCs/>
+          <w:color w:val="000000"/>
+          <w:sz w:val="28"/>
+          <w:szCs w:val="28"/>
+        </w:rPr>
+        <w:t>}</w:t>
       </w:r>
       <w:bookmarkEnd w:id="0"/>
       <w:r>
@@ -942,6 +1086,7 @@
               </w:rPr>
               <w:t xml:space="preserve">Labor-Nr. des </w:t>
             </w:r>
+            <w:proofErr w:type="spellStart"/>
             <w:r>
               <w:rPr>
                 <w:rFonts w:ascii="Arial" w:hAnsi="Arial" w:cs="Arial"/>
@@ -951,6 +1096,7 @@
               </w:rPr>
               <w:t>NRZMHi</w:t>
             </w:r>
+            <w:proofErr w:type="spellEnd"/>
             <w:r>
               <w:rPr>
                 <w:rFonts w:ascii="Arial" w:hAnsi="Arial" w:cs="Arial"/>
@@ -991,7 +1137,27 @@
                 <w:sz w:val="16"/>
                 <w:szCs w:val="16"/>
               </w:rPr>
-              <w:t>MZ{LaboratoryNumber}</w:t>
+              <w:t>MZ{</w:t>
+            </w:r>
+            <w:proofErr w:type="spellStart"/>
+            <w:r>
+              <w:rPr>
+                <w:rFonts w:ascii="Arial" w:hAnsi="Arial" w:cs="Arial"/>
+                <w:color w:val="000000"/>
+                <w:sz w:val="16"/>
+                <w:szCs w:val="16"/>
+              </w:rPr>
+              <w:t>LaboratoryNumber</w:t>
+            </w:r>
+            <w:proofErr w:type="spellEnd"/>
+            <w:r>
+              <w:rPr>
+                <w:rFonts w:ascii="Arial" w:hAnsi="Arial" w:cs="Arial"/>
+                <w:color w:val="000000"/>
+                <w:sz w:val="16"/>
+                <w:szCs w:val="16"/>
+              </w:rPr>
+              <w:t>}</w:t>
             </w:r>
           </w:p>
         </w:tc>
@@ -1062,7 +1228,27 @@
                 <w:sz w:val="16"/>
                 <w:szCs w:val="16"/>
               </w:rPr>
-              <w:t>{SamplingLocation}</w:t>
+              <w:t>{</w:t>
+            </w:r>
+            <w:proofErr w:type="spellStart"/>
+            <w:r>
+              <w:rPr>
+                <w:rFonts w:ascii="Arial" w:hAnsi="Arial" w:cs="Arial"/>
+                <w:color w:val="000000"/>
+                <w:sz w:val="16"/>
+                <w:szCs w:val="16"/>
+              </w:rPr>
+              <w:t>SamplingLocation</w:t>
+            </w:r>
+            <w:proofErr w:type="spellEnd"/>
+            <w:r>
+              <w:rPr>
+                <w:rFonts w:ascii="Arial" w:hAnsi="Arial" w:cs="Arial"/>
+                <w:color w:val="000000"/>
+                <w:sz w:val="16"/>
+                <w:szCs w:val="16"/>
+              </w:rPr>
+              <w:t>}</w:t>
             </w:r>
           </w:p>
         </w:tc>
@@ -1133,7 +1319,27 @@
                 <w:sz w:val="16"/>
                 <w:szCs w:val="16"/>
               </w:rPr>
-              <w:t>{SamplingDate}</w:t>
+              <w:t>{</w:t>
+            </w:r>
+            <w:proofErr w:type="spellStart"/>
+            <w:r>
+              <w:rPr>
+                <w:rFonts w:ascii="Arial" w:hAnsi="Arial" w:cs="Arial"/>
+                <w:color w:val="000000"/>
+                <w:sz w:val="16"/>
+                <w:szCs w:val="16"/>
+              </w:rPr>
+              <w:t>SamplingDate</w:t>
+            </w:r>
+            <w:proofErr w:type="spellEnd"/>
+            <w:r>
+              <w:rPr>
+                <w:rFonts w:ascii="Arial" w:hAnsi="Arial" w:cs="Arial"/>
+                <w:color w:val="000000"/>
+                <w:sz w:val="16"/>
+                <w:szCs w:val="16"/>
+              </w:rPr>
+              <w:t>}</w:t>
             </w:r>
           </w:p>
         </w:tc>
@@ -1204,7 +1410,27 @@
                 <w:sz w:val="16"/>
                 <w:szCs w:val="16"/>
               </w:rPr>
-              <w:t>{ReceivingDate}</w:t>
+              <w:t>{</w:t>
+            </w:r>
+            <w:proofErr w:type="spellStart"/>
+            <w:r>
+              <w:rPr>
+                <w:rFonts w:ascii="Arial" w:hAnsi="Arial" w:cs="Arial"/>
+                <w:color w:val="000000"/>
+                <w:sz w:val="16"/>
+                <w:szCs w:val="16"/>
+              </w:rPr>
+              <w:t>ReceivingDate</w:t>
+            </w:r>
+            <w:proofErr w:type="spellEnd"/>
+            <w:r>
+              <w:rPr>
+                <w:rFonts w:ascii="Arial" w:hAnsi="Arial" w:cs="Arial"/>
+                <w:color w:val="000000"/>
+                <w:sz w:val="16"/>
+                <w:szCs w:val="16"/>
+              </w:rPr>
+              <w:t>}</w:t>
             </w:r>
           </w:p>
         </w:tc>
@@ -1364,7 +1590,27 @@
                 <w:sz w:val="16"/>
                 <w:szCs w:val="16"/>
               </w:rPr>
-              <w:t>{PatientBirthDate}</w:t>
+              <w:t>{</w:t>
+            </w:r>
+            <w:proofErr w:type="spellStart"/>
+            <w:r>
+              <w:rPr>
+                <w:rFonts w:ascii="Arial" w:hAnsi="Arial" w:cs="Arial"/>
+                <w:color w:val="000000"/>
+                <w:sz w:val="16"/>
+                <w:szCs w:val="16"/>
+              </w:rPr>
+              <w:t>PatientBirthDate</w:t>
+            </w:r>
+            <w:proofErr w:type="spellEnd"/>
+            <w:r>
+              <w:rPr>
+                <w:rFonts w:ascii="Arial" w:hAnsi="Arial" w:cs="Arial"/>
+                <w:color w:val="000000"/>
+                <w:sz w:val="16"/>
+                <w:szCs w:val="16"/>
+              </w:rPr>
+              <w:t>}</w:t>
             </w:r>
           </w:p>
         </w:tc>
@@ -1435,7 +1681,27 @@
                 <w:sz w:val="16"/>
                 <w:szCs w:val="16"/>
               </w:rPr>
-              <w:t>{SenderLaboratoryNumber}</w:t>
+              <w:t>{</w:t>
+            </w:r>
+            <w:proofErr w:type="spellStart"/>
+            <w:r>
+              <w:rPr>
+                <w:rFonts w:ascii="Arial" w:hAnsi="Arial" w:cs="Arial"/>
+                <w:color w:val="000000"/>
+                <w:sz w:val="16"/>
+                <w:szCs w:val="16"/>
+              </w:rPr>
+              <w:t>SenderLaboratoryNumber</w:t>
+            </w:r>
+            <w:proofErr w:type="spellEnd"/>
+            <w:r>
+              <w:rPr>
+                <w:rFonts w:ascii="Arial" w:hAnsi="Arial" w:cs="Arial"/>
+                <w:color w:val="000000"/>
+                <w:sz w:val="16"/>
+                <w:szCs w:val="16"/>
+              </w:rPr>
+              <w:t>}</w:t>
             </w:r>
           </w:p>
         </w:tc>
@@ -1513,7 +1779,20 @@
                 <w:sz w:val="10"/>
                 <w:szCs w:val="10"/>
               </w:rPr>
-              <w:t>{#Typings</w:t>
+              <w:t>{#</w:t>
+            </w:r>
+            <w:proofErr w:type="gramStart"/>
+            <w:r>
+              <w:rPr>
+                <w:rFonts w:ascii="Arial" w:hAnsi="Arial" w:cs="Arial"/>
+                <w:b/>
+                <w:bCs/>
+                <w:i/>
+                <w:iCs/>
+                <w:sz w:val="10"/>
+                <w:szCs w:val="10"/>
+              </w:rPr>
+              <w:t>Typings</w:t>
             </w:r>
             <w:r>
               <w:rPr>
@@ -1533,7 +1812,17 @@
                 <w:bCs/>
                 <w:iCs/>
               </w:rPr>
-              <w:t>{Attribute}:</w:t>
+              <w:t>{</w:t>
+            </w:r>
+            <w:proofErr w:type="gramEnd"/>
+            <w:r>
+              <w:rPr>
+                <w:rFonts w:ascii="Arial" w:hAnsi="Arial" w:cs="Arial"/>
+                <w:b/>
+                <w:bCs/>
+                <w:iCs/>
+              </w:rPr>
+              <w:t>Attribute}:</w:t>
             </w:r>
           </w:p>
         </w:tc>
@@ -1574,6 +1863,7 @@
               </w:rPr>
               <w:t>{/</w:t>
             </w:r>
+            <w:proofErr w:type="spellStart"/>
             <w:r>
               <w:rPr>
                 <w:rFonts w:ascii="Arial" w:hAnsi="Arial" w:cs="Arial"/>
@@ -1586,6 +1876,7 @@
               </w:rPr>
               <w:t>Typings</w:t>
             </w:r>
+            <w:proofErr w:type="spellEnd"/>
             <w:r>
               <w:rPr>
                 <w:rFonts w:ascii="Arial" w:hAnsi="Arial" w:cs="Arial"/>
@@ -1623,6 +1914,7 @@
         </w:rPr>
         <w:t>{#</w:t>
       </w:r>
+      <w:proofErr w:type="gramStart"/>
       <w:r>
         <w:rPr>
           <w:rFonts w:ascii="Arial" w:hAnsi="Arial" w:cs="Arial"/>
@@ -1635,6 +1927,7 @@
         </w:rPr>
         <w:t>}{.}</w:t>
       </w:r>
+      <w:proofErr w:type="gramEnd"/>
       <w:r>
         <w:rPr>
           <w:rFonts w:ascii="Arial" w:hAnsi="Arial" w:cs="Arial"/>
@@ -1658,20 +1951,6 @@
           <w:rFonts w:ascii="Arial" w:hAnsi="Arial" w:cs="Arial"/>
         </w:rPr>
         <w:t>}</w:t>
-      </w:r>
-      <w:r>
-        <w:rPr>
-          <w:rFonts w:ascii="Arial" w:hAnsi="Arial" w:cs="Arial"/>
-        </w:rPr>
-        <w:br/>
-      </w:r>
-      <w:r>
-        <w:rPr>
-          <w:rFonts w:ascii="Arial" w:hAnsi="Arial" w:cs="Arial"/>
-          <w:b/>
-          <w:bCs/>
-        </w:rPr>
-        <w:t>Empfindlichkeitstestung (Etest): folgt</w:t>
       </w:r>
     </w:p>
     <w:bookmarkStart w:id="1" w:name="_Hlk100782258"/>
@@ -1781,6 +2060,7 @@
           <w:lang w:val="en-US"/>
         </w:rPr>
       </w:pPr>
+      <w:proofErr w:type="spellStart"/>
       <w:r>
         <w:rPr>
           <w:rFonts w:ascii="Arial" w:hAnsi="Arial" w:cs="Arial"/>
@@ -1792,6 +2072,7 @@
         </w:rPr>
         <w:t>Kommentar</w:t>
       </w:r>
+      <w:proofErr w:type="spellEnd"/>
       <w:r>
         <w:rPr>
           <w:rFonts w:ascii="Arial" w:hAnsi="Arial" w:cs="Arial"/>
@@ -1808,7 +2089,58 @@
           <w:szCs w:val="12"/>
           <w:lang w:val="en-US"/>
         </w:rPr>
-        <w:t>{/HasComment}{/HasCommentOrAnnouncement}</w:t>
+        <w:t>{/</w:t>
+      </w:r>
+      <w:proofErr w:type="spellStart"/>
+      <w:proofErr w:type="gramStart"/>
+      <w:r>
+        <w:rPr>
+          <w:rFonts w:ascii="Arial" w:hAnsi="Arial" w:cs="Arial"/>
+          <w:sz w:val="12"/>
+          <w:szCs w:val="12"/>
+          <w:lang w:val="en-US"/>
+        </w:rPr>
+        <w:t>HasComment</w:t>
+      </w:r>
+      <w:proofErr w:type="spellEnd"/>
+      <w:r>
+        <w:rPr>
+          <w:rFonts w:ascii="Arial" w:hAnsi="Arial" w:cs="Arial"/>
+          <w:sz w:val="12"/>
+          <w:szCs w:val="12"/>
+          <w:lang w:val="en-US"/>
+        </w:rPr>
+        <w:t>}{</w:t>
+      </w:r>
+      <w:proofErr w:type="gramEnd"/>
+      <w:r>
+        <w:rPr>
+          <w:rFonts w:ascii="Arial" w:hAnsi="Arial" w:cs="Arial"/>
+          <w:sz w:val="12"/>
+          <w:szCs w:val="12"/>
+          <w:lang w:val="en-US"/>
+        </w:rPr>
+        <w:t>/</w:t>
+      </w:r>
+      <w:proofErr w:type="spellStart"/>
+      <w:r>
+        <w:rPr>
+          <w:rFonts w:ascii="Arial" w:hAnsi="Arial" w:cs="Arial"/>
+          <w:sz w:val="12"/>
+          <w:szCs w:val="12"/>
+          <w:lang w:val="en-US"/>
+        </w:rPr>
+        <w:t>HasCommentOrAnnouncement</w:t>
+      </w:r>
+      <w:proofErr w:type="spellEnd"/>
+      <w:r>
+        <w:rPr>
+          <w:rFonts w:ascii="Arial" w:hAnsi="Arial" w:cs="Arial"/>
+          <w:sz w:val="12"/>
+          <w:szCs w:val="12"/>
+          <w:lang w:val="en-US"/>
+        </w:rPr>
+        <w:t>}</w:t>
       </w:r>
     </w:p>
     <w:p>
@@ -2566,7 +2898,7 @@
         <w:noProof/>
       </w:rPr>
       <w:pict w14:anchorId="1741844B">
-        <v:shape id="Grafik 4" o:spid="_x0000_s1105" type="#_x0000_t75" alt="RKI_Logo-NRZKL-Deu_RGB-1.JPG" style="position:absolute;margin-left:449.25pt;margin-top:6.75pt;width:55pt;height:55pt;z-index:6;visibility:visible;mso-wrap-style:square;mso-width-percent:0;mso-height-percent:0;mso-wrap-distance-left:9pt;mso-wrap-distance-top:0;mso-wrap-distance-right:9pt;mso-wrap-distance-bottom:0;mso-position-horizontal:absolute;mso-position-horizontal-relative:text;mso-position-vertical:absolute;mso-position-vertical-relative:text;mso-width-percent:0;mso-height-percent:0;mso-width-relative:page;mso-height-relative:page" stroked="t" strokecolor="white">
+        <v:shape id="Grafik 4" o:spid="_x0000_s1105" type="#_x0000_t75" alt="RKI_Logo-NRZKL-Deu_RGB-1.JPG" style="position:absolute;margin-left:449.25pt;margin-top:6.75pt;width:55pt;height:55pt;z-index:5;visibility:visible;mso-wrap-style:square;mso-width-percent:0;mso-height-percent:0;mso-wrap-distance-left:9pt;mso-wrap-distance-top:0;mso-wrap-distance-right:9pt;mso-wrap-distance-bottom:0;mso-position-horizontal:absolute;mso-position-horizontal-relative:text;mso-position-vertical:absolute;mso-position-vertical-relative:text;mso-width-percent:0;mso-height-percent:0;mso-width-relative:page;mso-height-relative:page" stroked="t" strokecolor="white">
           <v:imagedata r:id="rId2" o:title="RKI_Logo-NRZKL-Deu_RGB-1"/>
         </v:shape>
       </w:pict>
@@ -2692,7 +3024,7 @@
           <v:stroke joinstyle="miter"/>
           <v:path gradientshapeok="t" o:connecttype="rect"/>
         </v:shapetype>
-        <v:shape id="_x0000_s1104" type="#_x0000_t202" style="position:absolute;margin-left:364.1pt;margin-top:2.3pt;width:156.8pt;height:304.25pt;z-index:7;visibility:visible;mso-wrap-style:square;mso-width-percent:0;mso-height-percent:0;mso-wrap-distance-left:9pt;mso-wrap-distance-top:0;mso-wrap-distance-right:9pt;mso-wrap-distance-bottom:0;mso-position-horizontal-relative:text;mso-position-vertical-relative:text;mso-width-percent:0;mso-height-percent:0;mso-width-relative:page;mso-height-relative:page;v-text-anchor:top" o:gfxdata="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" stroked="f">
+        <v:shape id="_x0000_s1104" type="#_x0000_t202" style="position:absolute;margin-left:364.1pt;margin-top:2.3pt;width:156.8pt;height:304.25pt;z-index:6;visibility:visible;mso-wrap-style:square;mso-width-percent:0;mso-height-percent:0;mso-wrap-distance-left:9pt;mso-wrap-distance-top:0;mso-wrap-distance-right:9pt;mso-wrap-distance-bottom:0;mso-position-horizontal-relative:text;mso-position-vertical-relative:text;mso-width-percent:0;mso-height-percent:0;mso-width-relative:page;mso-height-relative:page;v-text-anchor:top" o:gfxdata="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" stroked="f">
           <v:textbox style="mso-next-textbox:#_x0000_s1104">
             <w:txbxContent>
               <w:p>
@@ -3245,7 +3577,7 @@
           <v:path o:extrusionok="f" gradientshapeok="t" o:connecttype="rect"/>
           <o:lock v:ext="edit" aspectratio="t"/>
         </v:shapetype>
-        <v:shape id="_x0000_s1100" type="#_x0000_t75" alt="nrzmhi_logo_500" style="position:absolute;margin-left:385.15pt;margin-top:2.25pt;width:63.4pt;height:63.4pt;z-index:-4;visibility:visible;mso-wrap-style:square;mso-width-percent:0;mso-height-percent:0;mso-wrap-distance-left:9pt;mso-wrap-distance-top:0;mso-wrap-distance-right:9pt;mso-wrap-distance-bottom:0;mso-position-horizontal:absolute;mso-position-horizontal-relative:text;mso-position-vertical:absolute;mso-position-vertical-relative:text;mso-width-percent:0;mso-height-percent:0;mso-width-relative:page;mso-height-relative:page">
+        <v:shape id="_x0000_s1100" type="#_x0000_t75" alt="nrzmhi_logo_500" style="position:absolute;margin-left:385.15pt;margin-top:2.25pt;width:63.4pt;height:63.4pt;z-index:-2;visibility:visible;mso-wrap-style:square;mso-width-percent:0;mso-height-percent:0;mso-wrap-distance-left:9pt;mso-wrap-distance-top:0;mso-wrap-distance-right:9pt;mso-wrap-distance-bottom:0;mso-position-horizontal:absolute;mso-position-horizontal-relative:text;mso-position-vertical:absolute;mso-position-vertical-relative:text;mso-width-percent:0;mso-height-percent:0;mso-width-relative:page;mso-height-relative:page">
           <v:imagedata r:id="rId1" o:title="nrzmhi_logo_500"/>
         </v:shape>
       </w:pict>

</xml_diff>